<commit_message>
additional changes to resume for F2018
</commit_message>
<xml_diff>
--- a/docs/Banerjee_Resume.docx
+++ b/docs/Banerjee_Resume.docx
@@ -30,7 +30,7 @@
       </w:pPr>
       <w:sdt>
         <w:sdtPr>
-          <w:id w:val="1500958205"/>
+          <w:id w:val="648031123"/>
         </w:sdtPr>
         <w:sdtContent>
           <w:r>
@@ -68,7 +68,7 @@
       </w:pPr>
       <w:sdt>
         <w:sdtPr>
-          <w:id w:val="14849864"/>
+          <w:id w:val="770070859"/>
         </w:sdtPr>
         <w:sdtContent>
           <w:r>
@@ -85,7 +85,7 @@
             </w:rPr>
             <w:t>M.Eng. in Electrical Engineering and Computer Science, GPA: 5.0/5.0</w:t>
             <w:tab/>
-            <w:t>February 2019</w:t>
+            <w:t>June 2019</w:t>
           </w:r>
         </w:sdtContent>
       </w:sdt>
@@ -98,7 +98,7 @@
       </w:pPr>
       <w:sdt>
         <w:sdtPr>
-          <w:id w:val="203517499"/>
+          <w:id w:val="2048281057"/>
         </w:sdtPr>
         <w:sdtContent>
           <w:r>
@@ -142,19 +142,7 @@
         <w:rPr>
           <w:sz w:val="18"/>
         </w:rPr>
-        <w:t xml:space="preserve">: </w:t>
-      </w:r>
-      <w:r>
-        <w:rPr>
-          <w:sz w:val="18"/>
-        </w:rPr>
-        <w:t xml:space="preserve">Statistical Learning Theory and Applications, </w:t>
-      </w:r>
-      <w:r>
-        <w:rPr>
-          <w:sz w:val="18"/>
-        </w:rPr>
-        <w:t>Robotics: Science and Systems, Bayesian Modeling and Inference, Machine Learning, Inference and Information, Design and Analysis of Algorithms, Computational Cognitive Science, Discrete-Time Signal Processing, Elements of Software Construction, Computation Structures</w:t>
+        <w:t>: Statistical Learning Theory and Applications, Robotics: Science and Systems, Bayesian Modeling and Inference, Machine Learning, Inference and Information, Design and Analysis of Algorithms, Computational Cognitive Science, Discrete-Time Signal Processing, Elements of Software Construction, Computation Structures</w:t>
       </w:r>
     </w:p>
     <w:p>
@@ -257,14 +245,7 @@
           <w:bCs/>
           <w:sz w:val="18"/>
         </w:rPr>
-        <w:t xml:space="preserve">Developing learning algorithms for LIDAR-based </w:t>
-      </w:r>
-      <w:r>
-        <w:rPr>
-          <w:bCs/>
-          <w:sz w:val="18"/>
-        </w:rPr>
-        <w:t>rural road detection and intersection topology inference</w:t>
+        <w:t>Developing learning algorithms for LIDAR-based rural road detection and intersection topology inference</w:t>
       </w:r>
     </w:p>
     <w:p>
@@ -282,21 +263,7 @@
           <w:bCs/>
           <w:sz w:val="18"/>
         </w:rPr>
-        <w:t xml:space="preserve">Developing </w:t>
-      </w:r>
-      <w:r>
-        <w:rPr>
-          <w:bCs/>
-          <w:sz w:val="18"/>
-        </w:rPr>
-        <w:t>rural environment simulation platform</w:t>
-      </w:r>
-      <w:r>
-        <w:rPr>
-          <w:bCs/>
-          <w:sz w:val="18"/>
-        </w:rPr>
-        <w:t xml:space="preserve"> based on CARLA open-source driving simulator</w:t>
+        <w:t>Developing rural environment simulation platform based on CARLA open-source driving simulator</w:t>
       </w:r>
     </w:p>
     <w:p>
@@ -741,7 +708,7 @@
       </w:pPr>
       <w:sdt>
         <w:sdtPr>
-          <w:id w:val="907720837"/>
+          <w:id w:val="1982605537"/>
         </w:sdtPr>
         <w:sdtContent>
           <w:r>
@@ -1027,35 +994,29 @@
       <w:fldChar w:fldCharType="begin"/>
     </w:r>
     <w:r>
-      <w:rPr>
-        <w:sz w:val="32"/>
-      </w:rPr>
+      <w:rPr/>
       <w:instrText>PLACEHOLDER  \* MERGEFORMAT</w:instrText>
     </w:r>
     <w:r>
-      <w:rPr>
-        <w:sz w:val="32"/>
-      </w:rPr>
+      <w:rPr/>
       <w:fldChar w:fldCharType="separate"/>
     </w:r>
-    <w:bookmarkStart w:id="1" w:name="__Fieldmark__206_781280977"/>
+    <w:bookmarkStart w:id="1" w:name="__Fieldmark__407_781280977"/>
     <w:r>
-      <w:rPr>
-        <w:sz w:val="32"/>
-      </w:rPr>
+      <w:rPr/>
     </w:r>
     <w:r>
-      <w:rPr>
-        <w:sz w:val="32"/>
-      </w:rPr>
+      <w:rPr/>
     </w:r>
     <w:r>
-      <w:rPr>
-        <w:sz w:val="32"/>
-      </w:rPr>
+      <w:rPr/>
       <w:fldChar w:fldCharType="end"/>
     </w:r>
+    <w:bookmarkStart w:id="2" w:name="__Fieldmark__206_781280977"/>
+    <w:bookmarkStart w:id="3" w:name="__Fieldmark__303_781280977"/>
     <w:bookmarkEnd w:id="1"/>
+    <w:bookmarkEnd w:id="2"/>
+    <w:bookmarkEnd w:id="3"/>
     <w:r>
       <w:rPr>
         <w:sz w:val="32"/>
@@ -1118,11 +1079,6 @@
       <w:rPr>
         <w:sz w:val="32"/>
       </w:rPr>
-    </w:r>
-    <w:r>
-      <w:rPr>
-        <w:sz w:val="32"/>
-      </w:rPr>
       <w:t>Rohan Banerjee</w:t>
     </w:r>
   </w:p>
@@ -1147,48 +1103,15 @@
       <w:pStyle w:val="ContactDetails"/>
       <w:spacing w:before="0" w:after="480"/>
       <w:jc w:val="center"/>
-      <w:rPr/>
+      <w:rPr>
+        <w:sz w:val="16"/>
+      </w:rPr>
     </w:pPr>
     <w:r>
       <w:rPr>
         <w:sz w:val="16"/>
       </w:rPr>
-      <w:t xml:space="preserve">School Address: </w:t>
-    </w:r>
-    <w:r>
-      <w:rPr>
-        <w:sz w:val="16"/>
-      </w:rPr>
-      <w:t>500 Memorial Drive</w:t>
-    </w:r>
-    <w:r>
-      <w:rPr>
-        <w:sz w:val="16"/>
-      </w:rPr>
-      <w:t xml:space="preserve">, </w:t>
-    </w:r>
-    <w:r>
-      <w:rPr>
-        <w:sz w:val="16"/>
-      </w:rPr>
-      <w:t>Apt. 12E-4</w:t>
-    </w:r>
-    <w:r>
-      <w:rPr>
-        <w:sz w:val="16"/>
-      </w:rPr>
-      <w:t>, Cambridge, MA 021</w:t>
-    </w:r>
-    <w:r>
-      <w:rPr>
-        <w:sz w:val="16"/>
-      </w:rPr>
-      <w:t>39</w:t>
-    </w:r>
-    <w:r>
-      <w:rPr>
-        <w:sz w:val="16"/>
-      </w:rPr>
+      <w:t>School Address: 500 Memorial Drive, Apt. 12E-4, Cambridge, MA 02139</w:t>
       <w:br/>
       <w:t>Phone: (703)-743-4178  E-Mail: rohanb@mit.edu</w:t>
     </w:r>
@@ -1210,6 +1133,8 @@
       <w:rPr>
         <w:rFonts w:ascii="Wingdings" w:hAnsi="Wingdings" w:cs="Wingdings" w:hint="default"/>
         <w:sz w:val="18"/>
+        <w:b/>
+        <w:rFonts w:cs="Wingdings"/>
         <w:color w:val="000000"/>
       </w:rPr>
     </w:lvl>
@@ -1236,6 +1161,7 @@
       </w:pPr>
       <w:rPr>
         <w:rFonts w:ascii="Wingdings" w:hAnsi="Wingdings" w:cs="Wingdings" w:hint="default"/>
+        <w:rFonts w:cs="Wingdings"/>
       </w:rPr>
     </w:lvl>
     <w:lvl w:ilvl="3">
@@ -1248,6 +1174,7 @@
       </w:pPr>
       <w:rPr>
         <w:rFonts w:ascii="Symbol" w:hAnsi="Symbol" w:cs="Symbol" w:hint="default"/>
+        <w:rFonts w:cs="Symbol"/>
       </w:rPr>
     </w:lvl>
     <w:lvl w:ilvl="4">
@@ -1273,6 +1200,7 @@
       </w:pPr>
       <w:rPr>
         <w:rFonts w:ascii="Wingdings" w:hAnsi="Wingdings" w:cs="Wingdings" w:hint="default"/>
+        <w:rFonts w:cs="Wingdings"/>
       </w:rPr>
     </w:lvl>
     <w:lvl w:ilvl="6">
@@ -1285,6 +1213,7 @@
       </w:pPr>
       <w:rPr>
         <w:rFonts w:ascii="Symbol" w:hAnsi="Symbol" w:cs="Symbol" w:hint="default"/>
+        <w:rFonts w:cs="Symbol"/>
       </w:rPr>
     </w:lvl>
     <w:lvl w:ilvl="7">
@@ -1310,6 +1239,7 @@
       </w:pPr>
       <w:rPr>
         <w:rFonts w:ascii="Wingdings" w:hAnsi="Wingdings" w:cs="Wingdings" w:hint="default"/>
+        <w:rFonts w:cs="Wingdings"/>
       </w:rPr>
     </w:lvl>
   </w:abstractNum>
@@ -1949,7 +1879,6 @@
   <w:style w:type="paragraph" w:styleId="Heading1">
     <w:name w:val="Heading 1"/>
     <w:basedOn w:val="Normal"/>
-    <w:next w:val="TextBody"/>
     <w:link w:val="Heading1Char"/>
     <w:qFormat/>
     <w:rsid w:val="008c503b"/>
@@ -1971,7 +1900,6 @@
   <w:style w:type="paragraph" w:styleId="Heading2">
     <w:name w:val="Heading 2"/>
     <w:basedOn w:val="Normal"/>
-    <w:next w:val="TextBody"/>
     <w:link w:val="Heading2Char"/>
     <w:qFormat/>
     <w:rsid w:val="008c503b"/>
@@ -2926,6 +2854,268 @@
       <w:rFonts w:cs="Wingdings"/>
     </w:rPr>
   </w:style>
+  <w:style w:type="character" w:styleId="ListLabel36">
+    <w:name w:val="ListLabel 36"/>
+    <w:qFormat/>
+    <w:rPr>
+      <w:rFonts w:cs="Wingdings"/>
+      <w:b/>
+      <w:color w:val="000000"/>
+      <w:sz w:val="18"/>
+    </w:rPr>
+  </w:style>
+  <w:style w:type="character" w:styleId="ListLabel37">
+    <w:name w:val="ListLabel 37"/>
+    <w:qFormat/>
+    <w:rPr>
+      <w:rFonts w:cs="Courier New"/>
+    </w:rPr>
+  </w:style>
+  <w:style w:type="character" w:styleId="ListLabel38">
+    <w:name w:val="ListLabel 38"/>
+    <w:qFormat/>
+    <w:rPr>
+      <w:rFonts w:cs="Wingdings"/>
+    </w:rPr>
+  </w:style>
+  <w:style w:type="character" w:styleId="ListLabel39">
+    <w:name w:val="ListLabel 39"/>
+    <w:qFormat/>
+    <w:rPr>
+      <w:rFonts w:cs="Symbol"/>
+    </w:rPr>
+  </w:style>
+  <w:style w:type="character" w:styleId="ListLabel40">
+    <w:name w:val="ListLabel 40"/>
+    <w:qFormat/>
+    <w:rPr>
+      <w:rFonts w:cs="Courier New"/>
+    </w:rPr>
+  </w:style>
+  <w:style w:type="character" w:styleId="ListLabel41">
+    <w:name w:val="ListLabel 41"/>
+    <w:qFormat/>
+    <w:rPr>
+      <w:rFonts w:cs="Wingdings"/>
+    </w:rPr>
+  </w:style>
+  <w:style w:type="character" w:styleId="ListLabel42">
+    <w:name w:val="ListLabel 42"/>
+    <w:qFormat/>
+    <w:rPr>
+      <w:rFonts w:cs="Symbol"/>
+    </w:rPr>
+  </w:style>
+  <w:style w:type="character" w:styleId="ListLabel43">
+    <w:name w:val="ListLabel 43"/>
+    <w:qFormat/>
+    <w:rPr>
+      <w:rFonts w:cs="Courier New"/>
+    </w:rPr>
+  </w:style>
+  <w:style w:type="character" w:styleId="ListLabel44">
+    <w:name w:val="ListLabel 44"/>
+    <w:qFormat/>
+    <w:rPr>
+      <w:rFonts w:cs="Wingdings"/>
+    </w:rPr>
+  </w:style>
+  <w:style w:type="character" w:styleId="ListLabel45">
+    <w:name w:val="ListLabel 45"/>
+    <w:qFormat/>
+    <w:rPr>
+      <w:rFonts w:cs="Wingdings"/>
+      <w:color w:val="000000"/>
+      <w:sz w:val="18"/>
+    </w:rPr>
+  </w:style>
+  <w:style w:type="character" w:styleId="ListLabel46">
+    <w:name w:val="ListLabel 46"/>
+    <w:qFormat/>
+    <w:rPr>
+      <w:rFonts w:cs="Courier New"/>
+    </w:rPr>
+  </w:style>
+  <w:style w:type="character" w:styleId="ListLabel47">
+    <w:name w:val="ListLabel 47"/>
+    <w:qFormat/>
+    <w:rPr>
+      <w:rFonts w:cs="Wingdings"/>
+    </w:rPr>
+  </w:style>
+  <w:style w:type="character" w:styleId="ListLabel48">
+    <w:name w:val="ListLabel 48"/>
+    <w:qFormat/>
+    <w:rPr>
+      <w:rFonts w:cs="Symbol"/>
+    </w:rPr>
+  </w:style>
+  <w:style w:type="character" w:styleId="ListLabel49">
+    <w:name w:val="ListLabel 49"/>
+    <w:qFormat/>
+    <w:rPr>
+      <w:rFonts w:cs="Courier New"/>
+    </w:rPr>
+  </w:style>
+  <w:style w:type="character" w:styleId="ListLabel50">
+    <w:name w:val="ListLabel 50"/>
+    <w:qFormat/>
+    <w:rPr>
+      <w:rFonts w:cs="Wingdings"/>
+    </w:rPr>
+  </w:style>
+  <w:style w:type="character" w:styleId="ListLabel51">
+    <w:name w:val="ListLabel 51"/>
+    <w:qFormat/>
+    <w:rPr>
+      <w:rFonts w:cs="Symbol"/>
+    </w:rPr>
+  </w:style>
+  <w:style w:type="character" w:styleId="ListLabel52">
+    <w:name w:val="ListLabel 52"/>
+    <w:qFormat/>
+    <w:rPr>
+      <w:rFonts w:cs="Courier New"/>
+    </w:rPr>
+  </w:style>
+  <w:style w:type="character" w:styleId="ListLabel53">
+    <w:name w:val="ListLabel 53"/>
+    <w:qFormat/>
+    <w:rPr>
+      <w:rFonts w:cs="Wingdings"/>
+    </w:rPr>
+  </w:style>
+  <w:style w:type="character" w:styleId="ListLabel54">
+    <w:name w:val="ListLabel 54"/>
+    <w:qFormat/>
+    <w:rPr>
+      <w:rFonts w:cs="Wingdings"/>
+      <w:b/>
+      <w:color w:val="000000"/>
+      <w:sz w:val="18"/>
+    </w:rPr>
+  </w:style>
+  <w:style w:type="character" w:styleId="ListLabel55">
+    <w:name w:val="ListLabel 55"/>
+    <w:qFormat/>
+    <w:rPr>
+      <w:rFonts w:cs="Courier New"/>
+    </w:rPr>
+  </w:style>
+  <w:style w:type="character" w:styleId="ListLabel56">
+    <w:name w:val="ListLabel 56"/>
+    <w:qFormat/>
+    <w:rPr>
+      <w:rFonts w:cs="Wingdings"/>
+    </w:rPr>
+  </w:style>
+  <w:style w:type="character" w:styleId="ListLabel57">
+    <w:name w:val="ListLabel 57"/>
+    <w:qFormat/>
+    <w:rPr>
+      <w:rFonts w:cs="Symbol"/>
+    </w:rPr>
+  </w:style>
+  <w:style w:type="character" w:styleId="ListLabel58">
+    <w:name w:val="ListLabel 58"/>
+    <w:qFormat/>
+    <w:rPr>
+      <w:rFonts w:cs="Courier New"/>
+    </w:rPr>
+  </w:style>
+  <w:style w:type="character" w:styleId="ListLabel59">
+    <w:name w:val="ListLabel 59"/>
+    <w:qFormat/>
+    <w:rPr>
+      <w:rFonts w:cs="Wingdings"/>
+    </w:rPr>
+  </w:style>
+  <w:style w:type="character" w:styleId="ListLabel60">
+    <w:name w:val="ListLabel 60"/>
+    <w:qFormat/>
+    <w:rPr>
+      <w:rFonts w:cs="Symbol"/>
+    </w:rPr>
+  </w:style>
+  <w:style w:type="character" w:styleId="ListLabel61">
+    <w:name w:val="ListLabel 61"/>
+    <w:qFormat/>
+    <w:rPr>
+      <w:rFonts w:cs="Courier New"/>
+    </w:rPr>
+  </w:style>
+  <w:style w:type="character" w:styleId="ListLabel62">
+    <w:name w:val="ListLabel 62"/>
+    <w:qFormat/>
+    <w:rPr>
+      <w:rFonts w:cs="Wingdings"/>
+    </w:rPr>
+  </w:style>
+  <w:style w:type="character" w:styleId="ListLabel63">
+    <w:name w:val="ListLabel 63"/>
+    <w:qFormat/>
+    <w:rPr>
+      <w:rFonts w:cs="Wingdings"/>
+      <w:color w:val="000000"/>
+      <w:sz w:val="18"/>
+    </w:rPr>
+  </w:style>
+  <w:style w:type="character" w:styleId="ListLabel64">
+    <w:name w:val="ListLabel 64"/>
+    <w:qFormat/>
+    <w:rPr>
+      <w:rFonts w:cs="Courier New"/>
+    </w:rPr>
+  </w:style>
+  <w:style w:type="character" w:styleId="ListLabel65">
+    <w:name w:val="ListLabel 65"/>
+    <w:qFormat/>
+    <w:rPr>
+      <w:rFonts w:cs="Wingdings"/>
+    </w:rPr>
+  </w:style>
+  <w:style w:type="character" w:styleId="ListLabel66">
+    <w:name w:val="ListLabel 66"/>
+    <w:qFormat/>
+    <w:rPr>
+      <w:rFonts w:cs="Symbol"/>
+    </w:rPr>
+  </w:style>
+  <w:style w:type="character" w:styleId="ListLabel67">
+    <w:name w:val="ListLabel 67"/>
+    <w:qFormat/>
+    <w:rPr>
+      <w:rFonts w:cs="Courier New"/>
+    </w:rPr>
+  </w:style>
+  <w:style w:type="character" w:styleId="ListLabel68">
+    <w:name w:val="ListLabel 68"/>
+    <w:qFormat/>
+    <w:rPr>
+      <w:rFonts w:cs="Wingdings"/>
+    </w:rPr>
+  </w:style>
+  <w:style w:type="character" w:styleId="ListLabel69">
+    <w:name w:val="ListLabel 69"/>
+    <w:qFormat/>
+    <w:rPr>
+      <w:rFonts w:cs="Symbol"/>
+    </w:rPr>
+  </w:style>
+  <w:style w:type="character" w:styleId="ListLabel70">
+    <w:name w:val="ListLabel 70"/>
+    <w:qFormat/>
+    <w:rPr>
+      <w:rFonts w:cs="Courier New"/>
+    </w:rPr>
+  </w:style>
+  <w:style w:type="character" w:styleId="ListLabel71">
+    <w:name w:val="ListLabel 71"/>
+    <w:qFormat/>
+    <w:rPr>
+      <w:rFonts w:cs="Wingdings"/>
+    </w:rPr>
+  </w:style>
   <w:style w:type="paragraph" w:styleId="Heading">
     <w:name w:val="Heading"/>
     <w:basedOn w:val="Normal"/>
@@ -3132,7 +3322,7 @@
       <w:szCs w:val="16"/>
     </w:rPr>
   </w:style>
-  <w:style w:type="paragraph" w:styleId="BodyTextIndent">
+  <w:style w:type="paragraph" w:styleId="TextBodyIndent">
     <w:name w:val="Body Text Indent"/>
     <w:basedOn w:val="TextBody"/>
     <w:link w:val="BodyTextFirstIndentChar"/>
@@ -3573,99 +3763,60 @@
       <w:color w:val="322F64" w:themeColor="accent1"/>
     </w:rPr>
   </w:style>
-  <w:style w:type="paragraph" w:styleId="List2">
+  <w:style w:type="paragraph" w:styleId="ListBullet3">
     <w:name w:val="List Bullet 3"/>
     <w:basedOn w:val="Normal"/>
     <w:semiHidden/>
     <w:unhideWhenUsed/>
+    <w:qFormat/>
     <w:rsid w:val="008c503b"/>
     <w:pPr>
       <w:spacing w:before="0" w:after="0"/>
-      <w:ind w:left="720" w:hanging="360"/>
       <w:contextualSpacing/>
     </w:pPr>
     <w:rPr/>
   </w:style>
-  <w:style w:type="paragraph" w:styleId="List3">
+  <w:style w:type="paragraph" w:styleId="ListBullet4">
     <w:name w:val="List Bullet 4"/>
     <w:basedOn w:val="Normal"/>
     <w:semiHidden/>
     <w:unhideWhenUsed/>
+    <w:qFormat/>
     <w:rsid w:val="008c503b"/>
     <w:pPr>
       <w:spacing w:before="0" w:after="0"/>
-      <w:ind w:left="1080" w:hanging="360"/>
       <w:contextualSpacing/>
     </w:pPr>
     <w:rPr/>
   </w:style>
-  <w:style w:type="paragraph" w:styleId="List4">
+  <w:style w:type="paragraph" w:styleId="ListBullet5">
     <w:name w:val="List Bullet 5"/>
     <w:basedOn w:val="Normal"/>
     <w:semiHidden/>
     <w:unhideWhenUsed/>
+    <w:qFormat/>
     <w:rsid w:val="008c503b"/>
     <w:pPr>
       <w:spacing w:before="0" w:after="0"/>
-      <w:ind w:left="1440" w:hanging="360"/>
       <w:contextualSpacing/>
     </w:pPr>
     <w:rPr/>
   </w:style>
-  <w:style w:type="paragraph" w:styleId="List5">
+  <w:style w:type="paragraph" w:styleId="ListNumber">
     <w:name w:val="List Number"/>
     <w:basedOn w:val="Normal"/>
     <w:semiHidden/>
     <w:unhideWhenUsed/>
+    <w:qFormat/>
     <w:rsid w:val="008c503b"/>
     <w:pPr>
       <w:spacing w:before="0" w:after="0"/>
-      <w:ind w:left="1800" w:hanging="360"/>
       <w:contextualSpacing/>
     </w:pPr>
     <w:rPr/>
   </w:style>
   <w:style w:type="paragraph" w:styleId="ListBullet2">
     <w:name w:val="List Bullet 2"/>
-    <w:basedOn w:val="Normal"/>
-    <w:semiHidden/>
-    <w:unhideWhenUsed/>
-    <w:qFormat/>
-    <w:rsid w:val="008c503b"/>
-    <w:pPr>
-      <w:spacing w:before="0" w:after="0"/>
-      <w:contextualSpacing/>
-    </w:pPr>
-    <w:rPr/>
-  </w:style>
-  <w:style w:type="paragraph" w:styleId="ListBullet3">
-    <w:name w:val="List Bullet 3"/>
-    <w:basedOn w:val="Normal"/>
-    <w:semiHidden/>
-    <w:unhideWhenUsed/>
-    <w:qFormat/>
-    <w:rsid w:val="008c503b"/>
-    <w:pPr>
-      <w:spacing w:before="0" w:after="0"/>
-      <w:contextualSpacing/>
-    </w:pPr>
-    <w:rPr/>
-  </w:style>
-  <w:style w:type="paragraph" w:styleId="ListBullet4">
-    <w:name w:val="List Bullet 4"/>
-    <w:basedOn w:val="Normal"/>
-    <w:semiHidden/>
-    <w:unhideWhenUsed/>
-    <w:qFormat/>
-    <w:rsid w:val="008c503b"/>
-    <w:pPr>
-      <w:spacing w:before="0" w:after="0"/>
-      <w:contextualSpacing/>
-    </w:pPr>
-    <w:rPr/>
-  </w:style>
-  <w:style w:type="paragraph" w:styleId="ListBullet5">
-    <w:name w:val="List Bullet 5"/>
     <w:basedOn w:val="Normal"/>
     <w:semiHidden/>
     <w:unhideWhenUsed/>
@@ -3743,19 +3894,6 @@
     <w:pPr>
       <w:spacing w:before="0" w:after="120"/>
       <w:ind w:left="1800" w:hanging="0"/>
-      <w:contextualSpacing/>
-    </w:pPr>
-    <w:rPr/>
-  </w:style>
-  <w:style w:type="paragraph" w:styleId="ListNumber">
-    <w:name w:val="List Number"/>
-    <w:basedOn w:val="Normal"/>
-    <w:semiHidden/>
-    <w:unhideWhenUsed/>
-    <w:qFormat/>
-    <w:rsid w:val="008c503b"/>
-    <w:pPr>
-      <w:spacing w:before="0" w:after="0"/>
       <w:contextualSpacing/>
     </w:pPr>
     <w:rPr/>

</xml_diff>